<commit_message>
abstrak revisi jenny ngo
</commit_message>
<xml_diff>
--- a/Yudisium/Buku FIX/5 Abstract-D.docx
+++ b/Yudisium/Buku FIX/5 Abstract-D.docx
@@ -71,7 +71,13 @@
         <w:spacing w:line="240" w:lineRule="auto"/>
       </w:pPr>
       <w:r>
-        <w:t>In running a tire sales business, PT Goldfinger Wheels Indonesia does not only focus on making sales, but also involves business recording and management activities. Although PT Goldfinger Wheels Indonesia and other entrepreneurs strive to perform record-keeping and business management of tire sales, unfortunately, they face significant obstacles in the process. One of the main obstacles faced is the large volume of data that needs to be recorded, which ultimately results in inconsistent accuracy and regularity of the recording process.</w:t>
+        <w:t xml:space="preserve">In running a tire sales business, PT Goldfinger Wheels Indonesia does not only focus on making sales, but also involves business recording and management activities. Although PT Goldfinger Wheels Indonesia and other entrepreneurs strive to perform record-keeping and business management of tire sales, unfortunately, they face significant obstacles in the process. One of the main obstacles faced is the large volume of data that needs to be recorded, which ultimately results in inconsistent accuracy and regularity </w:t>
+      </w:r>
+      <w:r>
+        <w:t>in the</w:t>
+      </w:r>
+      <w:r>
+        <w:t xml:space="preserve"> the recording process.</w:t>
       </w:r>
     </w:p>
     <w:p>
@@ -86,7 +92,13 @@
         <w:spacing w:line="240" w:lineRule="auto"/>
       </w:pPr>
       <w:r>
-        <w:t>Based on the findings of the above problems, the idea arose to create a website that could help make it easier for PT Goldfinger Wheels Indonesia to record sales transactions, accounts payable and receivable data. The recording is expected to help tire sales business people conduct business analysis and management.</w:t>
+        <w:t xml:space="preserve">Based on the findings of the above problems, the idea arose to create a website that could make it easier for PT Goldfinger Wheels Indonesia to record sales transactions, accounts payable and receivable data. The recording is expected to help </w:t>
+      </w:r>
+      <w:r>
+        <w:t xml:space="preserve">salespeople </w:t>
+      </w:r>
+      <w:r>
+        <w:t>conduct business analysis and management.</w:t>
       </w:r>
     </w:p>
     <w:p>
@@ -101,7 +113,19 @@
         <w:spacing w:line="240" w:lineRule="auto"/>
       </w:pPr>
       <w:r>
-        <w:t>Based on the results of the testing through several tasks given, followed by a questionnaire regarding the implementation of these tasks based on each role. It is concluded that this tire sales business management information system website could help and facilitate the company.</w:t>
+        <w:t>Based on the results of the testing</w:t>
+      </w:r>
+      <w:r>
+        <w:t>,</w:t>
+      </w:r>
+      <w:r>
+        <w:t xml:space="preserve"> several tasks </w:t>
+      </w:r>
+      <w:r>
+        <w:t xml:space="preserve">were </w:t>
+      </w:r>
+      <w:r>
+        <w:t>given, followed by a questionnaire regarding the implementation of these tasks based on each role. It is concluded that this tire sales business management information system website could help and facilitate the company.</w:t>
       </w:r>
     </w:p>
     <w:sectPr>

</xml_diff>